<commit_message>
final project plan and 0.2 of URS
</commit_message>
<xml_diff>
--- a/User_Requirements_Specification.docx
+++ b/User_Requirements_Specification.docx
@@ -6,14 +6,25 @@
       <w:pPr>
         <w:pStyle w:val="Title"/>
         <w:jc w:val="center"/>
-      </w:pPr>
-      <w:r>
+        <w:rPr>
+          <w:color w:val="2E74B5" w:themeColor="accent5" w:themeShade="BF"/>
+          <w:sz w:val="72"/>
+        </w:rPr>
+      </w:pPr>
+      <w:r>
+        <w:rPr>
+          <w:color w:val="2E74B5" w:themeColor="accent5" w:themeShade="BF"/>
+          <w:sz w:val="72"/>
+        </w:rPr>
         <w:t>User requirements specification</w:t>
       </w:r>
     </w:p>
     <w:p>
       <w:r>
-        <w:t>Version – 0.1</w:t>
+        <w:t>Version – 0.</w:t>
+      </w:r>
+      <w:r>
+        <w:t>2</w:t>
       </w:r>
     </w:p>
     <w:p>
@@ -28,7 +39,10 @@
     </w:p>
     <w:p>
       <w:r>
-        <w:t>First concept of URS document</w:t>
+        <w:t>Second</w:t>
+      </w:r>
+      <w:r>
+        <w:t xml:space="preserve"> concept of URS document</w:t>
       </w:r>
     </w:p>
     <w:p>
@@ -80,10 +94,13 @@
     </w:p>
     <w:p>
       <w:r>
-        <w:t>V</w:t>
-      </w:r>
-      <w:r>
-        <w:t>isual overview of how the BHS processes baggage.</w:t>
+        <w:t>Visual overview of how the BHS processe</w:t>
+      </w:r>
+      <w:r>
+        <w:t>d</w:t>
+      </w:r>
+      <w:r>
+        <w:t xml:space="preserve"> baggage.</w:t>
       </w:r>
     </w:p>
     <w:p>
@@ -102,19 +119,6 @@
     <w:p>
       <w:r>
         <w:t>Scheduling airplane arrival and leave.</w:t>
-      </w:r>
-    </w:p>
-    <w:p>
-      <w:pPr>
-        <w:pStyle w:val="Heading1"/>
-      </w:pPr>
-      <w:r>
-        <w:t>Assumptions, Risks, Issues and Dependencies</w:t>
-      </w:r>
-    </w:p>
-    <w:p>
-      <w:r>
-        <w:t>//TODO</w:t>
       </w:r>
     </w:p>
     <w:p>
@@ -205,34 +209,144 @@
     </w:p>
     <w:p>
       <w:pPr>
+        <w:pStyle w:val="ListParagraph"/>
+        <w:numPr>
+          <w:ilvl w:val="0"/>
+          <w:numId w:val="1"/>
+        </w:numPr>
+      </w:pPr>
+      <w:r>
+        <w:t>Save/Export data</w:t>
+      </w:r>
+    </w:p>
+    <w:p>
+      <w:pPr>
+        <w:pStyle w:val="ListParagraph"/>
+        <w:numPr>
+          <w:ilvl w:val="1"/>
+          <w:numId w:val="1"/>
+        </w:numPr>
+      </w:pPr>
+      <w:r>
+        <w:t>Enable users to export simulation results in an external file</w:t>
+      </w:r>
+    </w:p>
+    <w:p>
+      <w:pPr>
+        <w:pStyle w:val="ListParagraph"/>
+        <w:numPr>
+          <w:ilvl w:val="0"/>
+          <w:numId w:val="1"/>
+        </w:numPr>
+      </w:pPr>
+      <w:r>
+        <w:t>Load/Import data</w:t>
+      </w:r>
+    </w:p>
+    <w:p>
+      <w:pPr>
+        <w:pStyle w:val="ListParagraph"/>
+        <w:numPr>
+          <w:ilvl w:val="1"/>
+          <w:numId w:val="1"/>
+        </w:numPr>
+      </w:pPr>
+      <w:r>
+        <w:t>Enable users to import a previously exported data from an external file</w:t>
+      </w:r>
+    </w:p>
+    <w:p>
+      <w:pPr>
+        <w:pStyle w:val="ListParagraph"/>
+        <w:numPr>
+          <w:ilvl w:val="0"/>
+          <w:numId w:val="1"/>
+        </w:numPr>
+      </w:pPr>
+      <w:r>
+        <w:t>Start Function</w:t>
+      </w:r>
+    </w:p>
+    <w:p>
+      <w:pPr>
+        <w:pStyle w:val="ListParagraph"/>
+        <w:numPr>
+          <w:ilvl w:val="1"/>
+          <w:numId w:val="1"/>
+        </w:numPr>
+      </w:pPr>
+      <w:r>
+        <w:t>Users should be able to start a simulation whenever they desire.</w:t>
+      </w:r>
+    </w:p>
+    <w:p>
+      <w:pPr>
         <w:pStyle w:val="Heading2"/>
       </w:pPr>
       <w:r>
+        <w:lastRenderedPageBreak/>
         <w:t>Non-functional requirements</w:t>
       </w:r>
     </w:p>
     <w:p>
-      <w:r>
-        <w:t>//TODO</w:t>
-      </w:r>
-    </w:p>
-    <w:p>
-      <w:pPr>
-        <w:pStyle w:val="Heading1"/>
-      </w:pPr>
-      <w:r>
-        <w:lastRenderedPageBreak/>
-        <w:t>Glossary</w:t>
-      </w:r>
-    </w:p>
-    <w:p>
-      <w:r>
-        <w:t>BHS – Baggage Handling System</w:t>
+      <w:pPr>
+        <w:pStyle w:val="ListParagraph"/>
+        <w:numPr>
+          <w:ilvl w:val="0"/>
+          <w:numId w:val="3"/>
+        </w:numPr>
+      </w:pPr>
+      <w:r>
+        <w:t>The program should run with reasonable performance</w:t>
+      </w:r>
+    </w:p>
+    <w:p>
+      <w:pPr>
+        <w:pStyle w:val="ListParagraph"/>
+        <w:numPr>
+          <w:ilvl w:val="0"/>
+          <w:numId w:val="3"/>
+        </w:numPr>
+      </w:pPr>
+      <w:r>
+        <w:t>The UI should be somewhat intuitive, rather than confusing</w:t>
+      </w:r>
+      <w:r>
+        <w:t xml:space="preserve"> even for people less familiar with computers</w:t>
+      </w:r>
+    </w:p>
+    <w:p>
+      <w:pPr>
+        <w:pStyle w:val="ListParagraph"/>
+        <w:numPr>
+          <w:ilvl w:val="0"/>
+          <w:numId w:val="3"/>
+        </w:numPr>
+      </w:pPr>
+      <w:r>
+        <w:t>Statistics should be relevant and detailed, however, not overwhelming.</w:t>
       </w:r>
       <w:bookmarkStart w:id="0" w:name="_GoBack"/>
       <w:bookmarkEnd w:id="0"/>
     </w:p>
-    <w:p/>
+    <w:p>
+      <w:pPr>
+        <w:pStyle w:val="Heading1"/>
+      </w:pPr>
+      <w:r>
+        <w:t>Glossary</w:t>
+      </w:r>
+    </w:p>
+    <w:p>
+      <w:r>
+        <w:t>BHS – Baggage Handling System</w:t>
+      </w:r>
+    </w:p>
+    <w:p>
+      <w:r>
+        <w:t>UI – User Interface</w:t>
+      </w:r>
+    </w:p>
     <w:sectPr>
       <w:pgSz w:w="12240" w:h="15840"/>
       <w:pgMar w:top="1440" w:right="1440" w:bottom="1440" w:left="1440" w:header="720" w:footer="720" w:gutter="0"/>
@@ -246,9 +360,95 @@
 <file path=word/numbering.xml><?xml version="1.0" encoding="utf-8"?>
 <w:numbering xmlns:wpc="http://schemas.microsoft.com/office/word/2010/wordprocessingCanvas" xmlns:cx="http://schemas.microsoft.com/office/drawing/2014/chartex" xmlns:cx1="http://schemas.microsoft.com/office/drawing/2015/9/8/chartex" xmlns:cx2="http://schemas.microsoft.com/office/drawing/2015/10/21/chartex" xmlns:cx3="http://schemas.microsoft.com/office/drawing/2016/5/9/chartex" xmlns:cx4="http://schemas.microsoft.com/office/drawing/2016/5/10/chartex" xmlns:cx5="http://schemas.microsoft.com/office/drawing/2016/5/11/chartex" xmlns:cx6="http://schemas.microsoft.com/office/drawing/2016/5/12/chartex" xmlns:cx7="http://schemas.microsoft.com/office/drawing/2016/5/13/chartex" xmlns:cx8="http://schemas.microsoft.com/office/drawing/2016/5/14/chartex" xmlns:mc="http://schemas.openxmlformats.org/markup-compatibility/2006" xmlns:aink="http://schemas.microsoft.com/office/drawing/2016/ink" xmlns:am3d="http://schemas.microsoft.com/office/drawing/2017/model3d" xmlns:o="urn:schemas-microsoft-com:office:office" xmlns:r="http://schemas.openxmlformats.org/officeDocument/2006/relationships" xmlns:m="http://schemas.openxmlformats.org/officeDocument/2006/math" xmlns:v="urn:schemas-microsoft-com:vml" xmlns:wp14="http://schemas.microsoft.com/office/word/2010/wordprocessingDrawing" xmlns:wp="http://schemas.openxmlformats.org/drawingml/2006/wordprocessingDrawing" xmlns:w10="urn:schemas-microsoft-com:office:word" xmlns:w="http://schemas.openxmlformats.org/wordprocessingml/2006/main" xmlns:w14="http://schemas.microsoft.com/office/word/2010/wordml" xmlns:w15="http://schemas.microsoft.com/office/word/2012/wordml" xmlns:w16cid="http://schemas.microsoft.com/office/word/2016/wordml/cid" xmlns:w16se="http://schemas.microsoft.com/office/word/2015/wordml/symex" xmlns:wpg="http://schemas.microsoft.com/office/word/2010/wordprocessingGroup" xmlns:wpi="http://schemas.microsoft.com/office/word/2010/wordprocessingInk" xmlns:wne="http://schemas.microsoft.com/office/word/2006/wordml" xmlns:wps="http://schemas.microsoft.com/office/word/2010/wordprocessingShape" mc:Ignorable="w14 w15 w16se w16cid wp14">
   <w:abstractNum w:abstractNumId="0" w15:restartNumberingAfterBreak="0">
+    <w:nsid w:val="06EC4F08"/>
+    <w:multiLevelType w:val="hybridMultilevel"/>
+    <w:tmpl w:val="48EC058A"/>
+    <w:lvl w:ilvl="0" w:tplc="0409000F">
+      <w:start w:val="1"/>
+      <w:numFmt w:val="decimal"/>
+      <w:lvlText w:val="%1."/>
+      <w:lvlJc w:val="left"/>
+      <w:pPr>
+        <w:ind w:left="720" w:hanging="360"/>
+      </w:pPr>
+    </w:lvl>
+    <w:lvl w:ilvl="1" w:tplc="04090019" w:tentative="1">
+      <w:start w:val="1"/>
+      <w:numFmt w:val="lowerLetter"/>
+      <w:lvlText w:val="%2."/>
+      <w:lvlJc w:val="left"/>
+      <w:pPr>
+        <w:ind w:left="1440" w:hanging="360"/>
+      </w:pPr>
+    </w:lvl>
+    <w:lvl w:ilvl="2" w:tplc="0409001B" w:tentative="1">
+      <w:start w:val="1"/>
+      <w:numFmt w:val="lowerRoman"/>
+      <w:lvlText w:val="%3."/>
+      <w:lvlJc w:val="right"/>
+      <w:pPr>
+        <w:ind w:left="2160" w:hanging="180"/>
+      </w:pPr>
+    </w:lvl>
+    <w:lvl w:ilvl="3" w:tplc="0409000F" w:tentative="1">
+      <w:start w:val="1"/>
+      <w:numFmt w:val="decimal"/>
+      <w:lvlText w:val="%4."/>
+      <w:lvlJc w:val="left"/>
+      <w:pPr>
+        <w:ind w:left="2880" w:hanging="360"/>
+      </w:pPr>
+    </w:lvl>
+    <w:lvl w:ilvl="4" w:tplc="04090019" w:tentative="1">
+      <w:start w:val="1"/>
+      <w:numFmt w:val="lowerLetter"/>
+      <w:lvlText w:val="%5."/>
+      <w:lvlJc w:val="left"/>
+      <w:pPr>
+        <w:ind w:left="3600" w:hanging="360"/>
+      </w:pPr>
+    </w:lvl>
+    <w:lvl w:ilvl="5" w:tplc="0409001B" w:tentative="1">
+      <w:start w:val="1"/>
+      <w:numFmt w:val="lowerRoman"/>
+      <w:lvlText w:val="%6."/>
+      <w:lvlJc w:val="right"/>
+      <w:pPr>
+        <w:ind w:left="4320" w:hanging="180"/>
+      </w:pPr>
+    </w:lvl>
+    <w:lvl w:ilvl="6" w:tplc="0409000F" w:tentative="1">
+      <w:start w:val="1"/>
+      <w:numFmt w:val="decimal"/>
+      <w:lvlText w:val="%7."/>
+      <w:lvlJc w:val="left"/>
+      <w:pPr>
+        <w:ind w:left="5040" w:hanging="360"/>
+      </w:pPr>
+    </w:lvl>
+    <w:lvl w:ilvl="7" w:tplc="04090019" w:tentative="1">
+      <w:start w:val="1"/>
+      <w:numFmt w:val="lowerLetter"/>
+      <w:lvlText w:val="%8."/>
+      <w:lvlJc w:val="left"/>
+      <w:pPr>
+        <w:ind w:left="5760" w:hanging="360"/>
+      </w:pPr>
+    </w:lvl>
+    <w:lvl w:ilvl="8" w:tplc="0409001B" w:tentative="1">
+      <w:start w:val="1"/>
+      <w:numFmt w:val="lowerRoman"/>
+      <w:lvlText w:val="%9."/>
+      <w:lvlJc w:val="right"/>
+      <w:pPr>
+        <w:ind w:left="6480" w:hanging="180"/>
+      </w:pPr>
+    </w:lvl>
+  </w:abstractNum>
+  <w:abstractNum w:abstractNumId="1" w15:restartNumberingAfterBreak="0">
     <w:nsid w:val="32CF5E10"/>
     <w:multiLevelType w:val="hybridMultilevel"/>
-    <w:tmpl w:val="F7145792"/>
+    <w:tmpl w:val="665EBA6C"/>
     <w:lvl w:ilvl="0" w:tplc="0409000F">
       <w:start w:val="1"/>
       <w:numFmt w:val="decimal"/>
@@ -334,7 +534,99 @@
       </w:pPr>
     </w:lvl>
   </w:abstractNum>
+  <w:abstractNum w:abstractNumId="2" w15:restartNumberingAfterBreak="0">
+    <w:nsid w:val="67515A5D"/>
+    <w:multiLevelType w:val="hybridMultilevel"/>
+    <w:tmpl w:val="D26CF524"/>
+    <w:lvl w:ilvl="0" w:tplc="04090019">
+      <w:start w:val="1"/>
+      <w:numFmt w:val="lowerLetter"/>
+      <w:lvlText w:val="%1."/>
+      <w:lvlJc w:val="left"/>
+      <w:pPr>
+        <w:ind w:left="720" w:hanging="360"/>
+      </w:pPr>
+    </w:lvl>
+    <w:lvl w:ilvl="1" w:tplc="04090019" w:tentative="1">
+      <w:start w:val="1"/>
+      <w:numFmt w:val="lowerLetter"/>
+      <w:lvlText w:val="%2."/>
+      <w:lvlJc w:val="left"/>
+      <w:pPr>
+        <w:ind w:left="1440" w:hanging="360"/>
+      </w:pPr>
+    </w:lvl>
+    <w:lvl w:ilvl="2" w:tplc="0409001B" w:tentative="1">
+      <w:start w:val="1"/>
+      <w:numFmt w:val="lowerRoman"/>
+      <w:lvlText w:val="%3."/>
+      <w:lvlJc w:val="right"/>
+      <w:pPr>
+        <w:ind w:left="2160" w:hanging="180"/>
+      </w:pPr>
+    </w:lvl>
+    <w:lvl w:ilvl="3" w:tplc="0409000F" w:tentative="1">
+      <w:start w:val="1"/>
+      <w:numFmt w:val="decimal"/>
+      <w:lvlText w:val="%4."/>
+      <w:lvlJc w:val="left"/>
+      <w:pPr>
+        <w:ind w:left="2880" w:hanging="360"/>
+      </w:pPr>
+    </w:lvl>
+    <w:lvl w:ilvl="4" w:tplc="04090019" w:tentative="1">
+      <w:start w:val="1"/>
+      <w:numFmt w:val="lowerLetter"/>
+      <w:lvlText w:val="%5."/>
+      <w:lvlJc w:val="left"/>
+      <w:pPr>
+        <w:ind w:left="3600" w:hanging="360"/>
+      </w:pPr>
+    </w:lvl>
+    <w:lvl w:ilvl="5" w:tplc="0409001B" w:tentative="1">
+      <w:start w:val="1"/>
+      <w:numFmt w:val="lowerRoman"/>
+      <w:lvlText w:val="%6."/>
+      <w:lvlJc w:val="right"/>
+      <w:pPr>
+        <w:ind w:left="4320" w:hanging="180"/>
+      </w:pPr>
+    </w:lvl>
+    <w:lvl w:ilvl="6" w:tplc="0409000F" w:tentative="1">
+      <w:start w:val="1"/>
+      <w:numFmt w:val="decimal"/>
+      <w:lvlText w:val="%7."/>
+      <w:lvlJc w:val="left"/>
+      <w:pPr>
+        <w:ind w:left="5040" w:hanging="360"/>
+      </w:pPr>
+    </w:lvl>
+    <w:lvl w:ilvl="7" w:tplc="04090019" w:tentative="1">
+      <w:start w:val="1"/>
+      <w:numFmt w:val="lowerLetter"/>
+      <w:lvlText w:val="%8."/>
+      <w:lvlJc w:val="left"/>
+      <w:pPr>
+        <w:ind w:left="5760" w:hanging="360"/>
+      </w:pPr>
+    </w:lvl>
+    <w:lvl w:ilvl="8" w:tplc="0409001B" w:tentative="1">
+      <w:start w:val="1"/>
+      <w:numFmt w:val="lowerRoman"/>
+      <w:lvlText w:val="%9."/>
+      <w:lvlJc w:val="right"/>
+      <w:pPr>
+        <w:ind w:left="6480" w:hanging="180"/>
+      </w:pPr>
+    </w:lvl>
+  </w:abstractNum>
   <w:num w:numId="1">
+    <w:abstractNumId w:val="1"/>
+  </w:num>
+  <w:num w:numId="2">
+    <w:abstractNumId w:val="2"/>
+  </w:num>
+  <w:num w:numId="3">
     <w:abstractNumId w:val="0"/>
   </w:num>
 </w:numbering>

</xml_diff>

<commit_message>
Mpa v0.1 - Without sorting
</commit_message>
<xml_diff>
--- a/User_Requirements_Specification.docx
+++ b/User_Requirements_Specification.docx
@@ -10,6 +10,7 @@
           <w:docPartUnique/>
         </w:docPartObj>
       </w:sdtPr>
+      <w:sdtEndPr/>
       <w:sdtContent>
         <w:p>
           <w:r>
@@ -356,6 +357,7 @@
                                   <w:dataBinding w:prefixMappings="xmlns:ns0='http://purl.org/dc/elements/1.1/' xmlns:ns1='http://schemas.openxmlformats.org/package/2006/metadata/core-properties' " w:xpath="/ns1:coreProperties[1]/ns0:creator[1]" w:storeItemID="{6C3C8BC8-F283-45AE-878A-BAB7291924A1}"/>
                                   <w:text/>
                                 </w:sdtPr>
+                                <w:sdtEndPr/>
                                 <w:sdtContent>
                                   <w:p>
                                     <w:pPr>
@@ -402,6 +404,7 @@
                                     <w:dataBinding w:prefixMappings="xmlns:ns0='http://schemas.microsoft.com/office/2006/coverPageProps' " w:xpath="/ns0:CoverPageProperties[1]/ns0:CompanyEmail[1]" w:storeItemID="{55AF091B-3C7A-41E3-B477-F2FDAA23CFDA}"/>
                                     <w:text/>
                                   </w:sdtPr>
+                                  <w:sdtEndPr/>
                                   <w:sdtContent>
                                     <w:r>
                                       <w:rPr>
@@ -617,6 +620,7 @@
                                   <w:dataBinding w:prefixMappings="xmlns:ns0='http://schemas.microsoft.com/office/2006/coverPageProps' " w:xpath="/ns0:CoverPageProperties[1]/ns0:Abstract[1]" w:storeItemID="{55AF091B-3C7A-41E3-B477-F2FDAA23CFDA}"/>
                                   <w:text w:multiLine="1"/>
                                 </w:sdtPr>
+                                <w:sdtEndPr/>
                                 <w:sdtContent>
                                   <w:p>
                                     <w:pPr>
@@ -828,6 +832,7 @@
                                     <w:dataBinding w:prefixMappings="xmlns:ns0='http://purl.org/dc/elements/1.1/' xmlns:ns1='http://schemas.openxmlformats.org/package/2006/metadata/core-properties' " w:xpath="/ns1:coreProperties[1]/ns0:title[1]" w:storeItemID="{6C3C8BC8-F283-45AE-878A-BAB7291924A1}"/>
                                     <w:text w:multiLine="1"/>
                                   </w:sdtPr>
+                                  <w:sdtEndPr/>
                                   <w:sdtContent>
                                     <w:r>
                                       <w:rPr>
@@ -854,6 +859,7 @@
                                   <w:dataBinding w:prefixMappings="xmlns:ns0='http://purl.org/dc/elements/1.1/' xmlns:ns1='http://schemas.openxmlformats.org/package/2006/metadata/core-properties' " w:xpath="/ns1:coreProperties[1]/ns0:subject[1]" w:storeItemID="{6C3C8BC8-F283-45AE-878A-BAB7291924A1}"/>
                                   <w:text/>
                                 </w:sdtPr>
+                                <w:sdtEndPr/>
                                 <w:sdtContent>
                                   <w:p>
                                     <w:pPr>
@@ -871,15 +877,7 @@
                                         <w:sz w:val="36"/>
                                         <w:szCs w:val="36"/>
                                       </w:rPr>
-                                      <w:t xml:space="preserve">Version </w:t>
-                                    </w:r>
-                                    <w:r>
-                                      <w:rPr>
-                                        <w:color w:val="404040" w:themeColor="text1" w:themeTint="BF"/>
-                                        <w:sz w:val="36"/>
-                                        <w:szCs w:val="36"/>
-                                      </w:rPr>
-                                      <w:t>0.5</w:t>
+                                      <w:t>Version 1.0</w:t>
                                     </w:r>
                                   </w:p>
                                 </w:sdtContent>
@@ -906,7 +904,11 @@
               </mc:Choice>
               <mc:Fallback>
                 <w:pict>
-                  <v:shape w14:anchorId="1228BEF0" id="Text Box 154" o:spid="_x0000_s1028" type="#_x0000_t202" style="position:absolute;margin-left:0;margin-top:0;width:8in;height:286.5pt;z-index:251659264;visibility:visible;mso-wrap-style:square;mso-width-percent:941;mso-height-percent:363;mso-top-percent:300;mso-wrap-distance-left:9pt;mso-wrap-distance-top:0;mso-wrap-distance-right:9pt;mso-wrap-distance-bottom:0;mso-position-horizontal:center;mso-position-horizontal-relative:page;mso-position-vertical-relative:page;mso-width-percent:941;mso-height-percent:363;mso-top-percent:300;mso-width-relative:page;mso-height-relative:page;v-text-anchor:bottom" o:gfxdata="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" filled="f" stroked="f" strokeweight=".5pt">
+                  <v:shapetype w14:anchorId="1228BEF0" id="_x0000_t202" coordsize="21600,21600" o:spt="202" path="m,l,21600r21600,l21600,xe">
+                    <v:stroke joinstyle="miter"/>
+                    <v:path gradientshapeok="t" o:connecttype="rect"/>
+                  </v:shapetype>
+                  <v:shape id="Text Box 154" o:spid="_x0000_s1028" type="#_x0000_t202" style="position:absolute;margin-left:0;margin-top:0;width:8in;height:286.5pt;z-index:251659264;visibility:visible;mso-wrap-style:square;mso-width-percent:941;mso-height-percent:363;mso-top-percent:300;mso-wrap-distance-left:9pt;mso-wrap-distance-top:0;mso-wrap-distance-right:9pt;mso-wrap-distance-bottom:0;mso-position-horizontal:center;mso-position-horizontal-relative:page;mso-position-vertical-relative:page;mso-width-percent:941;mso-height-percent:363;mso-top-percent:300;mso-width-relative:page;mso-height-relative:page;v-text-anchor:bottom" o:gfxdata="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" filled="f" stroked="f" strokeweight=".5pt">
                     <v:textbox inset="126pt,0,54pt,0">
                       <w:txbxContent>
                         <w:p>
@@ -932,6 +934,7 @@
                               <w:dataBinding w:prefixMappings="xmlns:ns0='http://purl.org/dc/elements/1.1/' xmlns:ns1='http://schemas.openxmlformats.org/package/2006/metadata/core-properties' " w:xpath="/ns1:coreProperties[1]/ns0:title[1]" w:storeItemID="{6C3C8BC8-F283-45AE-878A-BAB7291924A1}"/>
                               <w:text w:multiLine="1"/>
                             </w:sdtPr>
+                            <w:sdtEndPr/>
                             <w:sdtContent>
                               <w:r>
                                 <w:rPr>
@@ -958,6 +961,7 @@
                             <w:dataBinding w:prefixMappings="xmlns:ns0='http://purl.org/dc/elements/1.1/' xmlns:ns1='http://schemas.openxmlformats.org/package/2006/metadata/core-properties' " w:xpath="/ns1:coreProperties[1]/ns0:subject[1]" w:storeItemID="{6C3C8BC8-F283-45AE-878A-BAB7291924A1}"/>
                             <w:text/>
                           </w:sdtPr>
+                          <w:sdtEndPr/>
                           <w:sdtContent>
                             <w:p>
                               <w:pPr>
@@ -975,15 +979,7 @@
                                   <w:sz w:val="36"/>
                                   <w:szCs w:val="36"/>
                                 </w:rPr>
-                                <w:t xml:space="preserve">Version </w:t>
-                              </w:r>
-                              <w:r>
-                                <w:rPr>
-                                  <w:color w:val="404040" w:themeColor="text1" w:themeTint="BF"/>
-                                  <w:sz w:val="36"/>
-                                  <w:szCs w:val="36"/>
-                                </w:rPr>
-                                <w:t>0.5</w:t>
+                                <w:t>Version 1.0</w:t>
                               </w:r>
                             </w:p>
                           </w:sdtContent>
@@ -1586,15 +1582,7 @@
         </w:numPr>
       </w:pPr>
       <w:r>
-        <w:t xml:space="preserve">User provides input </w:t>
-      </w:r>
-      <w:proofErr w:type="gramStart"/>
-      <w:r>
-        <w:t>through the use of</w:t>
-      </w:r>
-      <w:proofErr w:type="gramEnd"/>
-      <w:r>
-        <w:t xml:space="preserve"> mouse and/or keyboard</w:t>
+        <w:t>User provides input</w:t>
       </w:r>
     </w:p>
     <w:p>
@@ -1923,10 +1911,7 @@
         <w:ind w:left="1080"/>
       </w:pPr>
       <w:r>
-        <w:t>A warning is displayed informing that the file</w:t>
-      </w:r>
-      <w:r>
-        <w:t>/data is corrupted</w:t>
+        <w:t>A warning is displayed informing that the file/data is corrupted</w:t>
       </w:r>
     </w:p>
     <w:p>
@@ -2254,7 +2239,6 @@
       <w:pPr>
         <w:ind w:left="360"/>
       </w:pPr>
-      <w:bookmarkStart w:id="0" w:name="_GoBack"/>
       <w:r>
         <w:t>3.1 User has no permissions to save at given location</w:t>
       </w:r>
@@ -2356,7 +2340,6 @@
         <w:t>Return to 3.</w:t>
       </w:r>
     </w:p>
-    <w:bookmarkEnd w:id="0"/>
     <w:p/>
     <w:p>
       <w:pPr>
@@ -2364,17 +2347,83 @@
       </w:pPr>
       <w:r>
         <w:lastRenderedPageBreak/>
-        <w:t>Glossary</w:t>
-      </w:r>
-    </w:p>
-    <w:p>
-      <w:r>
-        <w:t>BHS – Baggage Handling System</w:t>
-      </w:r>
-    </w:p>
-    <w:p>
-      <w:r>
-        <w:t>UI – User Interface</w:t>
+        <w:t>Use Case Diagram</w:t>
+      </w:r>
+    </w:p>
+    <w:p>
+      <w:pPr>
+        <w:keepNext/>
+      </w:pPr>
+      <w:bookmarkStart w:id="0" w:name="_GoBack"/>
+      <w:r>
+        <w:rPr>
+          <w:noProof/>
+        </w:rPr>
+        <w:drawing>
+          <wp:inline distT="0" distB="0" distL="0" distR="0" wp14:anchorId="2BBF4E95" wp14:editId="1A1F010F">
+            <wp:extent cx="5943600" cy="6235065"/>
+            <wp:effectExtent l="0" t="0" r="0" b="0"/>
+            <wp:docPr id="1" name="Picture 1"/>
+            <wp:cNvGraphicFramePr>
+              <a:graphicFrameLocks xmlns:a="http://schemas.openxmlformats.org/drawingml/2006/main" noChangeAspect="1"/>
+            </wp:cNvGraphicFramePr>
+            <a:graphic xmlns:a="http://schemas.openxmlformats.org/drawingml/2006/main">
+              <a:graphicData uri="http://schemas.openxmlformats.org/drawingml/2006/picture">
+                <pic:pic xmlns:pic="http://schemas.openxmlformats.org/drawingml/2006/picture">
+                  <pic:nvPicPr>
+                    <pic:cNvPr id="1" name=""/>
+                    <pic:cNvPicPr/>
+                  </pic:nvPicPr>
+                  <pic:blipFill>
+                    <a:blip r:embed="rId8"/>
+                    <a:stretch>
+                      <a:fillRect/>
+                    </a:stretch>
+                  </pic:blipFill>
+                  <pic:spPr>
+                    <a:xfrm>
+                      <a:off x="0" y="0"/>
+                      <a:ext cx="5943600" cy="6235065"/>
+                    </a:xfrm>
+                    <a:prstGeom prst="rect">
+                      <a:avLst/>
+                    </a:prstGeom>
+                  </pic:spPr>
+                </pic:pic>
+              </a:graphicData>
+            </a:graphic>
+          </wp:inline>
+        </w:drawing>
+      </w:r>
+      <w:bookmarkEnd w:id="0"/>
+    </w:p>
+    <w:p>
+      <w:pPr>
+        <w:pStyle w:val="Caption"/>
+        <w:rPr>
+          <w:b/>
+        </w:rPr>
+      </w:pPr>
+      <w:r>
+        <w:t xml:space="preserve">Figure </w:t>
+      </w:r>
+      <w:fldSimple w:instr=" SEQ Figure \* ARABIC ">
+        <w:r>
+          <w:rPr>
+            <w:noProof/>
+          </w:rPr>
+          <w:t>1</w:t>
+        </w:r>
+      </w:fldSimple>
+      <w:r>
+        <w:t xml:space="preserve"> Use case diagram. </w:t>
+      </w:r>
+      <w:r>
+        <w:rPr>
+          <w:b/>
+          <w:u w:val="single"/>
+        </w:rPr>
+        <w:t>Note: Arrows between use cases denote pre-conditions</w:t>
       </w:r>
     </w:p>
     <w:sectPr>
@@ -5635,7 +5684,7 @@
       </w:pPr>
     </w:pPrDefault>
   </w:docDefaults>
-  <w:latentStyles w:defLockedState="0" w:defUIPriority="99" w:defSemiHidden="0" w:defUnhideWhenUsed="0" w:defQFormat="0" w:count="375">
+  <w:latentStyles w:defLockedState="0" w:defUIPriority="99" w:defSemiHidden="0" w:defUnhideWhenUsed="0" w:defQFormat="0" w:count="376">
     <w:lsdException w:name="Normal" w:uiPriority="0" w:qFormat="1"/>
     <w:lsdException w:name="heading 1" w:uiPriority="9" w:qFormat="1"/>
     <w:lsdException w:name="heading 2" w:semiHidden="1" w:uiPriority="9" w:unhideWhenUsed="1" w:qFormat="1"/>
@@ -5741,7 +5790,6 @@
     <w:lsdException w:name="HTML Sample" w:semiHidden="1" w:unhideWhenUsed="1"/>
     <w:lsdException w:name="HTML Typewriter" w:semiHidden="1" w:unhideWhenUsed="1"/>
     <w:lsdException w:name="HTML Variable" w:semiHidden="1" w:unhideWhenUsed="1"/>
-    <w:lsdException w:name="Normal Table" w:semiHidden="1" w:unhideWhenUsed="1"/>
     <w:lsdException w:name="annotation subject" w:semiHidden="1" w:unhideWhenUsed="1"/>
     <w:lsdException w:name="No List" w:semiHidden="1" w:unhideWhenUsed="1"/>
     <w:lsdException w:name="Outline List 1" w:semiHidden="1" w:unhideWhenUsed="1"/>
@@ -5788,10 +5836,8 @@
     <w:lsdException w:name="Table Subtle 2" w:semiHidden="1" w:unhideWhenUsed="1"/>
     <w:lsdException w:name="Table Web 1" w:semiHidden="1" w:unhideWhenUsed="1"/>
     <w:lsdException w:name="Table Web 2" w:semiHidden="1" w:unhideWhenUsed="1"/>
-    <w:lsdException w:name="Table Web 3" w:semiHidden="1" w:unhideWhenUsed="1"/>
     <w:lsdException w:name="Balloon Text" w:semiHidden="1" w:unhideWhenUsed="1"/>
     <w:lsdException w:name="Table Grid" w:uiPriority="39"/>
-    <w:lsdException w:name="Table Theme" w:semiHidden="1" w:unhideWhenUsed="1"/>
     <w:lsdException w:name="Placeholder Text" w:semiHidden="1"/>
     <w:lsdException w:name="No Spacing" w:uiPriority="1" w:qFormat="1"/>
     <w:lsdException w:name="Light Shading" w:uiPriority="60"/>
@@ -6011,6 +6057,7 @@
     <w:lsdException w:name="Smart Hyperlink" w:semiHidden="1" w:unhideWhenUsed="1"/>
     <w:lsdException w:name="Hashtag" w:semiHidden="1" w:unhideWhenUsed="1"/>
     <w:lsdException w:name="Unresolved Mention" w:semiHidden="1" w:unhideWhenUsed="1"/>
+    <w:lsdException w:name="Smart Link" w:semiHidden="1" w:unhideWhenUsed="1"/>
   </w:latentStyles>
   <w:style w:type="paragraph" w:default="1" w:styleId="Normal">
     <w:name w:val="Normal"/>
@@ -6062,6 +6109,7 @@
   <w:style w:type="character" w:default="1" w:styleId="DefaultParagraphFont">
     <w:name w:val="Default Paragraph Font"/>
     <w:uiPriority w:val="1"/>
+    <w:semiHidden/>
     <w:unhideWhenUsed/>
   </w:style>
   <w:style w:type="table" w:default="1" w:styleId="TableNormal">
@@ -6190,6 +6238,55 @@
       <w:b/>
       <w:bCs/>
       <w:sz w:val="24"/>
+    </w:rPr>
+  </w:style>
+  <w:style w:type="paragraph" w:styleId="BalloonText">
+    <w:name w:val="Balloon Text"/>
+    <w:basedOn w:val="Normal"/>
+    <w:link w:val="BalloonTextChar"/>
+    <w:uiPriority w:val="99"/>
+    <w:semiHidden/>
+    <w:unhideWhenUsed/>
+    <w:rsid w:val="00D30766"/>
+    <w:pPr>
+      <w:spacing w:after="0" w:line="240" w:lineRule="auto"/>
+    </w:pPr>
+    <w:rPr>
+      <w:rFonts w:ascii="Segoe UI" w:hAnsi="Segoe UI" w:cs="Segoe UI"/>
+      <w:sz w:val="18"/>
+      <w:szCs w:val="18"/>
+    </w:rPr>
+  </w:style>
+  <w:style w:type="character" w:customStyle="1" w:styleId="BalloonTextChar">
+    <w:name w:val="Balloon Text Char"/>
+    <w:basedOn w:val="DefaultParagraphFont"/>
+    <w:link w:val="BalloonText"/>
+    <w:uiPriority w:val="99"/>
+    <w:semiHidden/>
+    <w:rsid w:val="00D30766"/>
+    <w:rPr>
+      <w:rFonts w:ascii="Segoe UI" w:hAnsi="Segoe UI" w:cs="Segoe UI"/>
+      <w:sz w:val="18"/>
+      <w:szCs w:val="18"/>
+    </w:rPr>
+  </w:style>
+  <w:style w:type="paragraph" w:styleId="Caption">
+    <w:name w:val="caption"/>
+    <w:basedOn w:val="Normal"/>
+    <w:next w:val="Normal"/>
+    <w:uiPriority w:val="35"/>
+    <w:unhideWhenUsed/>
+    <w:qFormat/>
+    <w:rsid w:val="00D30766"/>
+    <w:pPr>
+      <w:spacing w:after="200" w:line="240" w:lineRule="auto"/>
+    </w:pPr>
+    <w:rPr>
+      <w:i/>
+      <w:iCs/>
+      <w:color w:val="44546A" w:themeColor="text2"/>
+      <w:sz w:val="18"/>
+      <w:szCs w:val="18"/>
     </w:rPr>
   </w:style>
 </w:styles>

</xml_diff>